<commit_message>
Updated Meeting Minutes Doc
</commit_message>
<xml_diff>
--- a/Documentation/Meeting Minutes Collaboration Document.docx
+++ b/Documentation/Meeting Minutes Collaboration Document.docx
@@ -31,6 +31,20 @@
           <w14:ligatures w14:val="none"/>
         </w:rPr>
         <w:t>Meeting 1</w:t>
+      </w:r>
+      <w:r>
+        <w:rPr>
+          <w:rFonts w:ascii="Arial" w:eastAsia="Times New Roman" w:hAnsi="Arial" w:cs="Arial"/>
+          <w:b/>
+          <w:bCs/>
+          <w:color w:val="000000"/>
+          <w:kern w:val="0"/>
+          <w:sz w:val="34"/>
+          <w:szCs w:val="34"/>
+          <w:lang w:eastAsia="en-CA"/>
+          <w14:ligatures w14:val="none"/>
+        </w:rPr>
+        <w:t xml:space="preserve"> </w:t>
       </w:r>
     </w:p>
     <w:p>
@@ -7974,7 +7988,7 @@
           <w:lang w:eastAsia="en-CA"/>
           <w14:ligatures w14:val="none"/>
         </w:rPr>
-        <w:t xml:space="preserve"> July 14, 2024 8:30 pm to 9:</w:t>
+        <w:t xml:space="preserve"> July 14, </w:t>
       </w:r>
       <w:proofErr w:type="gramStart"/>
       <w:r>
@@ -7985,9 +7999,19 @@
           <w:lang w:eastAsia="en-CA"/>
           <w14:ligatures w14:val="none"/>
         </w:rPr>
-        <w:t>45  pm</w:t>
+        <w:t>2024</w:t>
       </w:r>
       <w:proofErr w:type="gramEnd"/>
+      <w:r>
+        <w:rPr>
+          <w:rFonts w:ascii="Arial" w:eastAsia="Times New Roman" w:hAnsi="Arial" w:cs="Arial"/>
+          <w:color w:val="000000"/>
+          <w:kern w:val="0"/>
+          <w:lang w:eastAsia="en-CA"/>
+          <w14:ligatures w14:val="none"/>
+        </w:rPr>
+        <w:t xml:space="preserve"> 8:30 pm to 9:45 pm</w:t>
+      </w:r>
     </w:p>
     <w:p>
       <w:pPr>

</xml_diff>